<commit_message>
added clock and modified plans
</commit_message>
<xml_diff>
--- a/Python_v/Plans.docx
+++ b/Python_v/Plans.docx
@@ -7,7 +7,6 @@
         <w:t>Plans</w:t>
       </w:r>
     </w:p>
-    <w:p/>
     <w:p>
       <w:pPr>
         <w:pStyle w:val="ListParagraph"/>
@@ -17,6 +16,81 @@
         </w:numPr>
       </w:pPr>
       <w:r>
+        <w:t xml:space="preserve">User Interface </w:t>
+      </w:r>
+    </w:p>
+    <w:p>
+      <w:pPr>
+        <w:pStyle w:val="ListParagraph"/>
+        <w:numPr>
+          <w:ilvl w:val="0"/>
+          <w:numId w:val="3"/>
+        </w:numPr>
+      </w:pPr>
+      <w:proofErr w:type="spellStart"/>
+      <w:r>
+        <w:t>Hexmap</w:t>
+      </w:r>
+      <w:proofErr w:type="spellEnd"/>
+      <w:r>
+        <w:t xml:space="preserve"> Load/Save</w:t>
+      </w:r>
+    </w:p>
+    <w:p>
+      <w:pPr>
+        <w:pStyle w:val="ListParagraph"/>
+        <w:numPr>
+          <w:ilvl w:val="1"/>
+          <w:numId w:val="3"/>
+        </w:numPr>
+      </w:pPr>
+      <w:r>
+        <w:t xml:space="preserve">Load </w:t>
+      </w:r>
+      <w:proofErr w:type="spellStart"/>
+      <w:r>
+        <w:t>hexmap</w:t>
+      </w:r>
+      <w:proofErr w:type="spellEnd"/>
+      <w:r>
+        <w:t xml:space="preserve"> on startup</w:t>
+      </w:r>
+    </w:p>
+    <w:p>
+      <w:pPr>
+        <w:pStyle w:val="ListParagraph"/>
+        <w:numPr>
+          <w:ilvl w:val="1"/>
+          <w:numId w:val="3"/>
+        </w:numPr>
+      </w:pPr>
+      <w:r>
+        <w:t xml:space="preserve">Save </w:t>
+      </w:r>
+      <w:proofErr w:type="spellStart"/>
+      <w:r>
+        <w:t>hexmap</w:t>
+      </w:r>
+      <w:proofErr w:type="spellEnd"/>
+      <w:r>
+        <w:t xml:space="preserve"> on normal close</w:t>
+      </w:r>
+    </w:p>
+    <w:p>
+      <w:pPr>
+        <w:pStyle w:val="ListParagraph"/>
+        <w:ind w:left="1080"/>
+      </w:pPr>
+    </w:p>
+    <w:p>
+      <w:pPr>
+        <w:pStyle w:val="ListParagraph"/>
+        <w:numPr>
+          <w:ilvl w:val="0"/>
+          <w:numId w:val="3"/>
+        </w:numPr>
+      </w:pPr>
+      <w:r>
         <w:t>Weather sampling</w:t>
       </w:r>
     </w:p>
@@ -116,6 +190,90 @@
       <w:pPr>
         <w:pStyle w:val="ListParagraph"/>
         <w:numPr>
+          <w:ilvl w:val="1"/>
+          <w:numId w:val="3"/>
+        </w:numPr>
+      </w:pPr>
+      <w:r>
+        <w:t xml:space="preserve">So a little function-doodle that calculates RGB </w:t>
+      </w:r>
+    </w:p>
+    <w:p>
+      <w:pPr>
+        <w:pStyle w:val="ListParagraph"/>
+        <w:numPr>
+          <w:ilvl w:val="2"/>
+          <w:numId w:val="3"/>
+        </w:numPr>
+      </w:pPr>
+      <w:r>
+        <w:t>Altitude decreases saturation</w:t>
+      </w:r>
+    </w:p>
+    <w:p>
+      <w:pPr>
+        <w:pStyle w:val="ListParagraph"/>
+        <w:numPr>
+          <w:ilvl w:val="2"/>
+          <w:numId w:val="3"/>
+        </w:numPr>
+      </w:pPr>
+      <w:r>
+        <w:t>Humidity scales green</w:t>
+      </w:r>
+    </w:p>
+    <w:p>
+      <w:pPr>
+        <w:pStyle w:val="ListParagraph"/>
+        <w:numPr>
+          <w:ilvl w:val="2"/>
+          <w:numId w:val="3"/>
+        </w:numPr>
+      </w:pPr>
+      <w:r>
+        <w:t xml:space="preserve">Temperature scales red </w:t>
+      </w:r>
+    </w:p>
+    <w:p>
+      <w:pPr>
+        <w:pStyle w:val="ListParagraph"/>
+        <w:numPr>
+          <w:ilvl w:val="1"/>
+          <w:numId w:val="3"/>
+        </w:numPr>
+      </w:pPr>
+      <w:r>
+        <w:t>Add notes to hexes</w:t>
+      </w:r>
+    </w:p>
+    <w:p>
+      <w:pPr>
+        <w:pStyle w:val="ListParagraph"/>
+        <w:numPr>
+          <w:ilvl w:val="1"/>
+          <w:numId w:val="3"/>
+        </w:numPr>
+      </w:pPr>
+      <w:r>
+        <w:t xml:space="preserve">Add fun features to the hexes </w:t>
+      </w:r>
+    </w:p>
+    <w:p>
+      <w:pPr>
+        <w:pStyle w:val="ListParagraph"/>
+        <w:numPr>
+          <w:ilvl w:val="1"/>
+          <w:numId w:val="3"/>
+        </w:numPr>
+      </w:pPr>
+      <w:r>
+        <w:t xml:space="preserve">Draw noteworthy features </w:t>
+      </w:r>
+    </w:p>
+    <w:p>
+      <w:pPr>
+        <w:pStyle w:val="ListParagraph"/>
+        <w:numPr>
           <w:ilvl w:val="0"/>
           <w:numId w:val="3"/>
         </w:numPr>
@@ -145,6 +303,44 @@
       <w:pPr>
         <w:pStyle w:val="ListParagraph"/>
         <w:numPr>
+          <w:ilvl w:val="1"/>
+          <w:numId w:val="3"/>
+        </w:numPr>
+      </w:pPr>
+      <w:r>
+        <w:t xml:space="preserve">Allow time skips </w:t>
+      </w:r>
+    </w:p>
+    <w:p>
+      <w:pPr>
+        <w:pStyle w:val="ListParagraph"/>
+        <w:numPr>
+          <w:ilvl w:val="1"/>
+          <w:numId w:val="3"/>
+        </w:numPr>
+      </w:pPr>
+      <w:r>
+        <w:t xml:space="preserve">Keep track of seasons, moon phase, </w:t>
+      </w:r>
+      <w:proofErr w:type="spellStart"/>
+      <w:r>
+        <w:t>etc</w:t>
+      </w:r>
+      <w:proofErr w:type="spellEnd"/>
+      <w:r>
+        <w:t xml:space="preserve">… </w:t>
+      </w:r>
+    </w:p>
+    <w:p>
+      <w:pPr>
+        <w:pStyle w:val="ListParagraph"/>
+        <w:ind w:left="1080"/>
+      </w:pPr>
+    </w:p>
+    <w:p>
+      <w:pPr>
+        <w:pStyle w:val="ListParagraph"/>
+        <w:numPr>
           <w:ilvl w:val="0"/>
           <w:numId w:val="3"/>
         </w:numPr>
@@ -162,8 +358,50 @@
         </w:numPr>
       </w:pPr>
       <w:r>
-        <w:t xml:space="preserve">Keep track of party location, </w:t>
-      </w:r>
+        <w:t>Keep track of party location</w:t>
+      </w:r>
+    </w:p>
+    <w:p>
+      <w:pPr>
+        <w:pStyle w:val="ListParagraph"/>
+        <w:numPr>
+          <w:ilvl w:val="1"/>
+          <w:numId w:val="3"/>
+        </w:numPr>
+      </w:pPr>
+      <w:r>
+        <w:t xml:space="preserve">Allow travel. </w:t>
+      </w:r>
+    </w:p>
+    <w:p>
+      <w:pPr>
+        <w:pStyle w:val="ListParagraph"/>
+        <w:numPr>
+          <w:ilvl w:val="2"/>
+          <w:numId w:val="3"/>
+        </w:numPr>
+      </w:pPr>
+      <w:r>
+        <w:t>Use local hex to determine travel time</w:t>
+      </w:r>
+    </w:p>
+    <w:p>
+      <w:pPr>
+        <w:pStyle w:val="ListParagraph"/>
+        <w:numPr>
+          <w:ilvl w:val="2"/>
+          <w:numId w:val="3"/>
+        </w:numPr>
+      </w:pPr>
+      <w:r>
+        <w:t>Move time forward accordingly</w:t>
+      </w:r>
+    </w:p>
+    <w:p>
+      <w:pPr>
+        <w:pStyle w:val="ListParagraph"/>
+        <w:ind w:left="1800"/>
+      </w:pPr>
     </w:p>
     <w:p>
       <w:pPr>
@@ -179,10 +417,34 @@
     </w:p>
     <w:p>
       <w:pPr>
-        <w:ind w:left="1080"/>
-      </w:pPr>
+        <w:pStyle w:val="ListParagraph"/>
+        <w:numPr>
+          <w:ilvl w:val="1"/>
+          <w:numId w:val="3"/>
+        </w:numPr>
+      </w:pPr>
+      <w:r>
+        <w:t>Use local data to provide a description of the landscape and weather</w:t>
+      </w:r>
+    </w:p>
+    <w:p>
+      <w:pPr>
+        <w:pStyle w:val="ListParagraph"/>
+        <w:numPr>
+          <w:ilvl w:val="0"/>
+          <w:numId w:val="3"/>
+        </w:numPr>
+      </w:pPr>
+      <w:r>
+        <w:t>World generation</w:t>
+      </w:r>
       <w:bookmarkStart w:id="0" w:name="_GoBack"/>
       <w:bookmarkEnd w:id="0"/>
+    </w:p>
+    <w:p>
+      <w:pPr>
+        <w:ind w:left="1080"/>
+      </w:pPr>
     </w:p>
     <w:sectPr>
       <w:pgSz w:w="12240" w:h="15840"/>
@@ -199,7 +461,7 @@
   <w:abstractNum w:abstractNumId="0" w15:restartNumberingAfterBreak="0">
     <w:nsid w:val="1CC32DD0"/>
     <w:multiLevelType w:val="hybridMultilevel"/>
-    <w:tmpl w:val="65D2BAF6"/>
+    <w:tmpl w:val="84C4EC9C"/>
     <w:lvl w:ilvl="0" w:tplc="04090001">
       <w:start w:val="1"/>
       <w:numFmt w:val="bullet"/>

</xml_diff>

<commit_message>
will implement specific tools
</commit_message>
<xml_diff>
--- a/Python_v/Plans.docx
+++ b/Python_v/Plans.docx
@@ -1,9 +1,14 @@
 
 <file path=word/document.xml><?xml version="1.0" encoding="utf-8"?>
-<w:document xmlns:wpc="http://schemas.microsoft.com/office/word/2010/wordprocessingCanvas" xmlns:mc="http://schemas.openxmlformats.org/markup-compatibility/2006" xmlns:o="urn:schemas-microsoft-com:office:office" xmlns:r="http://schemas.openxmlformats.org/officeDocument/2006/relationships" xmlns:m="http://schemas.openxmlformats.org/officeDocument/2006/math" xmlns:v="urn:schemas-microsoft-com:vml" xmlns:wp14="http://schemas.microsoft.com/office/word/2010/wordprocessingDrawing" xmlns:wp="http://schemas.openxmlformats.org/drawingml/2006/wordprocessingDrawing" xmlns:w10="urn:schemas-microsoft-com:office:word" xmlns:w="http://schemas.openxmlformats.org/wordprocessingml/2006/main" xmlns:w14="http://schemas.microsoft.com/office/word/2010/wordml" xmlns:w15="http://schemas.microsoft.com/office/word/2012/wordml" xmlns:wpg="http://schemas.microsoft.com/office/word/2010/wordprocessingGroup" xmlns:wpi="http://schemas.microsoft.com/office/word/2010/wordprocessingInk" xmlns:wne="http://schemas.microsoft.com/office/word/2006/wordml" xmlns:wps="http://schemas.microsoft.com/office/word/2010/wordprocessingShape" mc:Ignorable="w14 w15 wp14">
+<w:document xmlns:o="urn:schemas-microsoft-com:office:office" xmlns:r="http://schemas.openxmlformats.org/officeDocument/2006/relationships" xmlns:v="urn:schemas-microsoft-com:vml" xmlns:w="http://schemas.openxmlformats.org/wordprocessingml/2006/main" xmlns:w10="urn:schemas-microsoft-com:office:word" xmlns:wp="http://schemas.openxmlformats.org/drawingml/2006/wordprocessingDrawing" xmlns:wps="http://schemas.microsoft.com/office/word/2010/wordprocessingShape" xmlns:wpg="http://schemas.microsoft.com/office/word/2010/wordprocessingGroup" xmlns:mc="http://schemas.openxmlformats.org/markup-compatibility/2006" xmlns:wp14="http://schemas.microsoft.com/office/word/2010/wordprocessingDrawing" xmlns:w14="http://schemas.microsoft.com/office/word/2010/wordml" mc:Ignorable="w14 wp14">
   <w:body>
     <w:p>
-      <w:r>
+      <w:pPr>
+        <w:pStyle w:val="Normal"/>
+        <w:rPr/>
+      </w:pPr>
+      <w:r>
+        <w:rPr/>
         <w:t>Plans</w:t>
       </w:r>
     </w:p>
@@ -12,10 +17,12 @@
         <w:pStyle w:val="ListParagraph"/>
         <w:numPr>
           <w:ilvl w:val="0"/>
-          <w:numId w:val="3"/>
-        </w:numPr>
-      </w:pPr>
-      <w:r>
+          <w:numId w:val="1"/>
+        </w:numPr>
+        <w:rPr/>
+      </w:pPr>
+      <w:r>
+        <w:rPr/>
         <w:t xml:space="preserve">User Interface </w:t>
       </w:r>
     </w:p>
@@ -24,16 +31,13 @@
         <w:pStyle w:val="ListParagraph"/>
         <w:numPr>
           <w:ilvl w:val="0"/>
-          <w:numId w:val="3"/>
-        </w:numPr>
-      </w:pPr>
-      <w:proofErr w:type="spellStart"/>
-      <w:r>
-        <w:t>Hexmap</w:t>
-      </w:r>
-      <w:proofErr w:type="spellEnd"/>
-      <w:r>
-        <w:t xml:space="preserve"> Load/Save</w:t>
+          <w:numId w:val="1"/>
+        </w:numPr>
+        <w:rPr/>
+      </w:pPr>
+      <w:r>
+        <w:rPr/>
+        <w:t>Hexmap Load/Save</w:t>
       </w:r>
     </w:p>
     <w:p>
@@ -41,19 +45,13 @@
         <w:pStyle w:val="ListParagraph"/>
         <w:numPr>
           <w:ilvl w:val="1"/>
-          <w:numId w:val="3"/>
-        </w:numPr>
-      </w:pPr>
-      <w:r>
-        <w:t xml:space="preserve">Load </w:t>
-      </w:r>
-      <w:proofErr w:type="spellStart"/>
-      <w:r>
-        <w:t>hexmap</w:t>
-      </w:r>
-      <w:proofErr w:type="spellEnd"/>
-      <w:r>
-        <w:t xml:space="preserve"> on startup</w:t>
+          <w:numId w:val="1"/>
+        </w:numPr>
+        <w:rPr/>
+      </w:pPr>
+      <w:r>
+        <w:rPr/>
+        <w:t>Load hexmap on startup</w:t>
       </w:r>
     </w:p>
     <w:p>
@@ -61,36 +59,36 @@
         <w:pStyle w:val="ListParagraph"/>
         <w:numPr>
           <w:ilvl w:val="1"/>
-          <w:numId w:val="3"/>
-        </w:numPr>
-      </w:pPr>
-      <w:r>
-        <w:t xml:space="preserve">Save </w:t>
-      </w:r>
-      <w:proofErr w:type="spellStart"/>
-      <w:r>
-        <w:t>hexmap</w:t>
-      </w:r>
-      <w:proofErr w:type="spellEnd"/>
-      <w:r>
-        <w:t xml:space="preserve"> on normal close</w:t>
-      </w:r>
-    </w:p>
-    <w:p>
-      <w:pPr>
-        <w:pStyle w:val="ListParagraph"/>
-        <w:ind w:left="1080"/>
-      </w:pPr>
+          <w:numId w:val="1"/>
+        </w:numPr>
+        <w:rPr/>
+      </w:pPr>
+      <w:r>
+        <w:rPr/>
+        <w:t>Save hexmap on normal close</w:t>
+      </w:r>
+    </w:p>
+    <w:p>
+      <w:pPr>
+        <w:pStyle w:val="ListParagraph"/>
+        <w:ind w:left="1080" w:hanging="0"/>
+        <w:rPr/>
+      </w:pPr>
+      <w:r>
+        <w:rPr/>
+      </w:r>
     </w:p>
     <w:p>
       <w:pPr>
         <w:pStyle w:val="ListParagraph"/>
         <w:numPr>
           <w:ilvl w:val="0"/>
-          <w:numId w:val="3"/>
-        </w:numPr>
-      </w:pPr>
-      <w:r>
+          <w:numId w:val="1"/>
+        </w:numPr>
+        <w:rPr/>
+      </w:pPr>
+      <w:r>
+        <w:rPr/>
         <w:t>Weather sampling</w:t>
       </w:r>
     </w:p>
@@ -99,10 +97,12 @@
         <w:pStyle w:val="ListParagraph"/>
         <w:numPr>
           <w:ilvl w:val="1"/>
-          <w:numId w:val="3"/>
-        </w:numPr>
-      </w:pPr>
-      <w:r>
+          <w:numId w:val="1"/>
+        </w:numPr>
+        <w:rPr/>
+      </w:pPr>
+      <w:r>
+        <w:rPr/>
         <w:t>Use baseline HEX values and global values to sample weather for the hex</w:t>
       </w:r>
     </w:p>
@@ -111,10 +111,12 @@
         <w:pStyle w:val="ListParagraph"/>
         <w:numPr>
           <w:ilvl w:val="2"/>
-          <w:numId w:val="3"/>
-        </w:numPr>
-      </w:pPr>
-      <w:r>
+          <w:numId w:val="1"/>
+        </w:numPr>
+        <w:rPr/>
+      </w:pPr>
+      <w:r>
+        <w:rPr/>
         <w:t>Save the generated weather for multiple samplings, reset each day</w:t>
       </w:r>
     </w:p>
@@ -123,10 +125,12 @@
         <w:pStyle w:val="ListParagraph"/>
         <w:numPr>
           <w:ilvl w:val="1"/>
-          <w:numId w:val="3"/>
-        </w:numPr>
-      </w:pPr>
-      <w:r>
+          <w:numId w:val="1"/>
+        </w:numPr>
+        <w:rPr/>
+      </w:pPr>
+      <w:r>
+        <w:rPr/>
         <w:t>Smooth weather. Each HEX will have a set of values for weather. There will be defaults based off of the type of hex at creation</w:t>
       </w:r>
     </w:p>
@@ -135,10 +139,12 @@
         <w:pStyle w:val="ListParagraph"/>
         <w:numPr>
           <w:ilvl w:val="2"/>
-          <w:numId w:val="3"/>
-        </w:numPr>
-      </w:pPr>
-      <w:r>
+          <w:numId w:val="1"/>
+        </w:numPr>
+        <w:rPr/>
+      </w:pPr>
+      <w:r>
+        <w:rPr/>
         <w:t xml:space="preserve">Average HUMIDITY between neighboring hexes </w:t>
       </w:r>
     </w:p>
@@ -147,19 +153,13 @@
         <w:pStyle w:val="ListParagraph"/>
         <w:numPr>
           <w:ilvl w:val="2"/>
-          <w:numId w:val="3"/>
-        </w:numPr>
-      </w:pPr>
-      <w:r>
-        <w:t xml:space="preserve">Water tiles create humidity, </w:t>
-      </w:r>
-      <w:proofErr w:type="spellStart"/>
-      <w:r>
-        <w:t>grasslands+forests</w:t>
-      </w:r>
-      <w:proofErr w:type="spellEnd"/>
-      <w:r>
-        <w:t xml:space="preserve"> are sinks? </w:t>
+          <w:numId w:val="1"/>
+        </w:numPr>
+        <w:rPr/>
+      </w:pPr>
+      <w:r>
+        <w:rPr/>
+        <w:t xml:space="preserve">Water tiles create humidity, grasslands+forests are sinks? </w:t>
       </w:r>
     </w:p>
     <w:p>
@@ -167,10 +167,12 @@
         <w:pStyle w:val="ListParagraph"/>
         <w:numPr>
           <w:ilvl w:val="0"/>
-          <w:numId w:val="3"/>
-        </w:numPr>
-      </w:pPr>
-      <w:r>
+          <w:numId w:val="1"/>
+        </w:numPr>
+        <w:rPr/>
+      </w:pPr>
+      <w:r>
+        <w:rPr/>
         <w:t>Hex General</w:t>
       </w:r>
     </w:p>
@@ -179,10 +181,12 @@
         <w:pStyle w:val="ListParagraph"/>
         <w:numPr>
           <w:ilvl w:val="1"/>
-          <w:numId w:val="3"/>
-        </w:numPr>
-      </w:pPr>
-      <w:r>
+          <w:numId w:val="1"/>
+        </w:numPr>
+        <w:rPr/>
+      </w:pPr>
+      <w:r>
+        <w:rPr/>
         <w:t xml:space="preserve">Hex color should be determined based off of temperature, humidity, and altitude </w:t>
       </w:r>
     </w:p>
@@ -191,10 +195,12 @@
         <w:pStyle w:val="ListParagraph"/>
         <w:numPr>
           <w:ilvl w:val="1"/>
-          <w:numId w:val="3"/>
-        </w:numPr>
-      </w:pPr>
-      <w:r>
+          <w:numId w:val="1"/>
+        </w:numPr>
+        <w:rPr/>
+      </w:pPr>
+      <w:r>
+        <w:rPr/>
         <w:t xml:space="preserve">So a little function-doodle that calculates RGB </w:t>
       </w:r>
     </w:p>
@@ -203,10 +209,12 @@
         <w:pStyle w:val="ListParagraph"/>
         <w:numPr>
           <w:ilvl w:val="2"/>
-          <w:numId w:val="3"/>
-        </w:numPr>
-      </w:pPr>
-      <w:r>
+          <w:numId w:val="1"/>
+        </w:numPr>
+        <w:rPr/>
+      </w:pPr>
+      <w:r>
+        <w:rPr/>
         <w:t>Altitude decreases saturation</w:t>
       </w:r>
     </w:p>
@@ -215,10 +223,12 @@
         <w:pStyle w:val="ListParagraph"/>
         <w:numPr>
           <w:ilvl w:val="2"/>
-          <w:numId w:val="3"/>
-        </w:numPr>
-      </w:pPr>
-      <w:r>
+          <w:numId w:val="1"/>
+        </w:numPr>
+        <w:rPr/>
+      </w:pPr>
+      <w:r>
+        <w:rPr/>
         <w:t>Humidity scales green</w:t>
       </w:r>
     </w:p>
@@ -227,10 +237,12 @@
         <w:pStyle w:val="ListParagraph"/>
         <w:numPr>
           <w:ilvl w:val="2"/>
-          <w:numId w:val="3"/>
-        </w:numPr>
-      </w:pPr>
-      <w:r>
+          <w:numId w:val="1"/>
+        </w:numPr>
+        <w:rPr/>
+      </w:pPr>
+      <w:r>
+        <w:rPr/>
         <w:t xml:space="preserve">Temperature scales red </w:t>
       </w:r>
     </w:p>
@@ -239,10 +251,12 @@
         <w:pStyle w:val="ListParagraph"/>
         <w:numPr>
           <w:ilvl w:val="1"/>
-          <w:numId w:val="3"/>
-        </w:numPr>
-      </w:pPr>
-      <w:r>
+          <w:numId w:val="1"/>
+        </w:numPr>
+        <w:rPr/>
+      </w:pPr>
+      <w:r>
+        <w:rPr/>
         <w:t>Add notes to hexes</w:t>
       </w:r>
     </w:p>
@@ -251,10 +265,12 @@
         <w:pStyle w:val="ListParagraph"/>
         <w:numPr>
           <w:ilvl w:val="1"/>
-          <w:numId w:val="3"/>
-        </w:numPr>
-      </w:pPr>
-      <w:r>
+          <w:numId w:val="1"/>
+        </w:numPr>
+        <w:rPr/>
+      </w:pPr>
+      <w:r>
+        <w:rPr/>
         <w:t xml:space="preserve">Add fun features to the hexes </w:t>
       </w:r>
     </w:p>
@@ -263,10 +279,12 @@
         <w:pStyle w:val="ListParagraph"/>
         <w:numPr>
           <w:ilvl w:val="1"/>
-          <w:numId w:val="3"/>
-        </w:numPr>
-      </w:pPr>
-      <w:r>
+          <w:numId w:val="1"/>
+        </w:numPr>
+        <w:rPr/>
+      </w:pPr>
+      <w:r>
+        <w:rPr/>
         <w:t xml:space="preserve">Draw noteworthy features </w:t>
       </w:r>
     </w:p>
@@ -275,11 +293,13 @@
         <w:pStyle w:val="ListParagraph"/>
         <w:numPr>
           <w:ilvl w:val="1"/>
-          <w:numId w:val="3"/>
-        </w:numPr>
-      </w:pPr>
-      <w:r>
-        <w:t>Selection features</w:t>
+          <w:numId w:val="1"/>
+        </w:numPr>
+        <w:rPr/>
+      </w:pPr>
+      <w:r>
+        <w:rPr/>
+        <w:t>New types of drawing tools</w:t>
       </w:r>
     </w:p>
     <w:p>
@@ -287,16 +307,55 @@
         <w:pStyle w:val="ListParagraph"/>
         <w:numPr>
           <w:ilvl w:val="2"/>
-          <w:numId w:val="3"/>
-        </w:numPr>
-      </w:pPr>
-      <w:proofErr w:type="spellStart"/>
-      <w:r>
-        <w:t>Click+drag</w:t>
-      </w:r>
-      <w:proofErr w:type="spellEnd"/>
-      <w:r>
-        <w:t xml:space="preserve"> to select large group</w:t>
+          <w:numId w:val="1"/>
+        </w:numPr>
+        <w:rPr/>
+      </w:pPr>
+      <w:r>
+        <w:rPr/>
+        <w:t>Selector</w:t>
+      </w:r>
+    </w:p>
+    <w:p>
+      <w:pPr>
+        <w:pStyle w:val="ListParagraph"/>
+        <w:numPr>
+          <w:ilvl w:val="3"/>
+          <w:numId w:val="1"/>
+        </w:numPr>
+        <w:rPr/>
+      </w:pPr>
+      <w:r>
+        <w:rPr/>
+        <w:t>Single click selects one, opens up a context window</w:t>
+      </w:r>
+    </w:p>
+    <w:p>
+      <w:pPr>
+        <w:pStyle w:val="ListParagraph"/>
+        <w:numPr>
+          <w:ilvl w:val="3"/>
+          <w:numId w:val="1"/>
+        </w:numPr>
+        <w:rPr/>
+      </w:pPr>
+      <w:r>
+        <w:rPr/>
+        <w:t>Click+drag to select large group</w:t>
+      </w:r>
+    </w:p>
+    <w:p>
+      <w:pPr>
+        <w:pStyle w:val="ListParagraph"/>
+        <w:numPr>
+          <w:ilvl w:val="3"/>
+          <w:numId w:val="1"/>
+        </w:numPr>
+        <w:rPr/>
+      </w:pPr>
+      <w:r>
+        <w:rPr/>
+        <w:t xml:space="preserve">Cut/copy and paste? </w:t>
       </w:r>
     </w:p>
     <w:p>
@@ -304,24 +363,56 @@
         <w:pStyle w:val="ListParagraph"/>
         <w:numPr>
           <w:ilvl w:val="2"/>
-          <w:numId w:val="3"/>
-        </w:numPr>
-      </w:pPr>
-      <w:r>
-        <w:t xml:space="preserve">Cut/copy and paste? </w:t>
-      </w:r>
+          <w:numId w:val="1"/>
+        </w:numPr>
+        <w:rPr/>
+      </w:pPr>
       <w:bookmarkStart w:id="0" w:name="_GoBack"/>
       <w:bookmarkEnd w:id="0"/>
+      <w:r>
+        <w:rPr/>
+        <w:t>Hand tool</w:t>
+      </w:r>
+    </w:p>
+    <w:p>
+      <w:pPr>
+        <w:pStyle w:val="ListParagraph"/>
+        <w:numPr>
+          <w:ilvl w:val="3"/>
+          <w:numId w:val="1"/>
+        </w:numPr>
+        <w:rPr/>
+      </w:pPr>
+      <w:r>
+        <w:rPr/>
+        <w:t>click and drag moves</w:t>
+      </w:r>
+    </w:p>
+    <w:p>
+      <w:pPr>
+        <w:pStyle w:val="ListParagraph"/>
+        <w:numPr>
+          <w:ilvl w:val="3"/>
+          <w:numId w:val="1"/>
+        </w:numPr>
+        <w:rPr/>
+      </w:pPr>
+      <w:r>
+        <w:rPr/>
+        <w:t>click does???</w:t>
+      </w:r>
     </w:p>
     <w:p>
       <w:pPr>
         <w:pStyle w:val="ListParagraph"/>
         <w:numPr>
           <w:ilvl w:val="0"/>
-          <w:numId w:val="3"/>
-        </w:numPr>
-      </w:pPr>
-      <w:r>
+          <w:numId w:val="1"/>
+        </w:numPr>
+        <w:rPr/>
+      </w:pPr>
+      <w:r>
+        <w:rPr/>
         <w:t>Time tracking</w:t>
       </w:r>
     </w:p>
@@ -330,16 +421,13 @@
         <w:pStyle w:val="ListParagraph"/>
         <w:numPr>
           <w:ilvl w:val="1"/>
-          <w:numId w:val="3"/>
-        </w:numPr>
-      </w:pPr>
-      <w:proofErr w:type="spellStart"/>
-      <w:r>
-        <w:t>Hexmap</w:t>
-      </w:r>
-      <w:proofErr w:type="spellEnd"/>
-      <w:r>
-        <w:t xml:space="preserve"> should keep track of time of day</w:t>
+          <w:numId w:val="1"/>
+        </w:numPr>
+        <w:rPr/>
+      </w:pPr>
+      <w:r>
+        <w:rPr/>
+        <w:t>Hexmap should keep track of time of day</w:t>
       </w:r>
     </w:p>
     <w:p>
@@ -347,10 +435,12 @@
         <w:pStyle w:val="ListParagraph"/>
         <w:numPr>
           <w:ilvl w:val="1"/>
-          <w:numId w:val="3"/>
-        </w:numPr>
-      </w:pPr>
-      <w:r>
+          <w:numId w:val="1"/>
+        </w:numPr>
+        <w:rPr/>
+      </w:pPr>
+      <w:r>
+        <w:rPr/>
         <w:t xml:space="preserve">Allow time skips </w:t>
       </w:r>
     </w:p>
@@ -359,36 +449,36 @@
         <w:pStyle w:val="ListParagraph"/>
         <w:numPr>
           <w:ilvl w:val="1"/>
-          <w:numId w:val="3"/>
-        </w:numPr>
-      </w:pPr>
-      <w:r>
-        <w:t xml:space="preserve">Keep track of seasons, moon phase, </w:t>
-      </w:r>
-      <w:proofErr w:type="spellStart"/>
-      <w:r>
-        <w:t>etc</w:t>
-      </w:r>
-      <w:proofErr w:type="spellEnd"/>
-      <w:r>
-        <w:t xml:space="preserve">… </w:t>
-      </w:r>
-    </w:p>
-    <w:p>
-      <w:pPr>
-        <w:pStyle w:val="ListParagraph"/>
-        <w:ind w:left="1080"/>
-      </w:pPr>
+          <w:numId w:val="1"/>
+        </w:numPr>
+        <w:rPr/>
+      </w:pPr>
+      <w:r>
+        <w:rPr/>
+        <w:t xml:space="preserve">Keep track of seasons, moon phase, etc… </w:t>
+      </w:r>
+    </w:p>
+    <w:p>
+      <w:pPr>
+        <w:pStyle w:val="ListParagraph"/>
+        <w:ind w:left="1080" w:hanging="0"/>
+        <w:rPr/>
+      </w:pPr>
+      <w:r>
+        <w:rPr/>
+      </w:r>
     </w:p>
     <w:p>
       <w:pPr>
         <w:pStyle w:val="ListParagraph"/>
         <w:numPr>
           <w:ilvl w:val="0"/>
-          <w:numId w:val="3"/>
-        </w:numPr>
-      </w:pPr>
-      <w:r>
+          <w:numId w:val="1"/>
+        </w:numPr>
+        <w:rPr/>
+      </w:pPr>
+      <w:r>
+        <w:rPr/>
         <w:t>Party</w:t>
       </w:r>
     </w:p>
@@ -397,10 +487,12 @@
         <w:pStyle w:val="ListParagraph"/>
         <w:numPr>
           <w:ilvl w:val="1"/>
-          <w:numId w:val="3"/>
-        </w:numPr>
-      </w:pPr>
-      <w:r>
+          <w:numId w:val="1"/>
+        </w:numPr>
+        <w:rPr/>
+      </w:pPr>
+      <w:r>
+        <w:rPr/>
         <w:t>Keep track of party location</w:t>
       </w:r>
     </w:p>
@@ -409,10 +501,12 @@
         <w:pStyle w:val="ListParagraph"/>
         <w:numPr>
           <w:ilvl w:val="1"/>
-          <w:numId w:val="3"/>
-        </w:numPr>
-      </w:pPr>
-      <w:r>
+          <w:numId w:val="1"/>
+        </w:numPr>
+        <w:rPr/>
+      </w:pPr>
+      <w:r>
+        <w:rPr/>
         <w:t xml:space="preserve">Allow travel. </w:t>
       </w:r>
     </w:p>
@@ -421,10 +515,12 @@
         <w:pStyle w:val="ListParagraph"/>
         <w:numPr>
           <w:ilvl w:val="2"/>
-          <w:numId w:val="3"/>
-        </w:numPr>
-      </w:pPr>
-      <w:r>
+          <w:numId w:val="1"/>
+        </w:numPr>
+        <w:rPr/>
+      </w:pPr>
+      <w:r>
+        <w:rPr/>
         <w:t>Use local hex to determine travel time</w:t>
       </w:r>
     </w:p>
@@ -433,28 +529,36 @@
         <w:pStyle w:val="ListParagraph"/>
         <w:numPr>
           <w:ilvl w:val="2"/>
-          <w:numId w:val="3"/>
-        </w:numPr>
-      </w:pPr>
-      <w:r>
+          <w:numId w:val="1"/>
+        </w:numPr>
+        <w:rPr/>
+      </w:pPr>
+      <w:r>
+        <w:rPr/>
         <w:t>Move time forward accordingly</w:t>
       </w:r>
     </w:p>
     <w:p>
       <w:pPr>
         <w:pStyle w:val="ListParagraph"/>
-        <w:ind w:left="1800"/>
-      </w:pPr>
+        <w:ind w:left="1800" w:hanging="0"/>
+        <w:rPr/>
+      </w:pPr>
+      <w:r>
+        <w:rPr/>
+      </w:r>
     </w:p>
     <w:p>
       <w:pPr>
         <w:pStyle w:val="ListParagraph"/>
         <w:numPr>
           <w:ilvl w:val="0"/>
-          <w:numId w:val="3"/>
-        </w:numPr>
-      </w:pPr>
-      <w:r>
+          <w:numId w:val="1"/>
+        </w:numPr>
+        <w:rPr/>
+      </w:pPr>
+      <w:r>
+        <w:rPr/>
         <w:t xml:space="preserve">Procedural description </w:t>
       </w:r>
     </w:p>
@@ -463,10 +567,12 @@
         <w:pStyle w:val="ListParagraph"/>
         <w:numPr>
           <w:ilvl w:val="1"/>
-          <w:numId w:val="3"/>
-        </w:numPr>
-      </w:pPr>
-      <w:r>
+          <w:numId w:val="1"/>
+        </w:numPr>
+        <w:rPr/>
+      </w:pPr>
+      <w:r>
+        <w:rPr/>
         <w:t>Use local data to provide a description of the landscape and weather</w:t>
       </w:r>
     </w:p>
@@ -475,35 +581,43 @@
         <w:pStyle w:val="ListParagraph"/>
         <w:numPr>
           <w:ilvl w:val="0"/>
-          <w:numId w:val="3"/>
-        </w:numPr>
-      </w:pPr>
-      <w:r>
+          <w:numId w:val="1"/>
+        </w:numPr>
+        <w:rPr/>
+      </w:pPr>
+      <w:r>
+        <w:rPr/>
         <w:t>World generation</w:t>
       </w:r>
     </w:p>
     <w:p>
       <w:pPr>
-        <w:ind w:left="1080"/>
-      </w:pPr>
+        <w:pStyle w:val="Normal"/>
+        <w:spacing w:before="0" w:after="160"/>
+        <w:ind w:left="1080" w:hanging="0"/>
+        <w:rPr/>
+      </w:pPr>
+      <w:r>
+        <w:rPr/>
+      </w:r>
     </w:p>
     <w:sectPr>
+      <w:type w:val="nextPage"/>
       <w:pgSz w:w="12240" w:h="15840"/>
-      <w:pgMar w:top="1440" w:right="1440" w:bottom="1440" w:left="1440" w:header="720" w:footer="720" w:gutter="0"/>
-      <w:cols w:space="720"/>
-      <w:docGrid w:linePitch="360"/>
+      <w:pgMar w:left="1440" w:right="1440" w:header="0" w:top="1440" w:footer="0" w:bottom="1440" w:gutter="0"/>
+      <w:pgNumType w:fmt="decimal"/>
+      <w:formProt w:val="false"/>
+      <w:textDirection w:val="lrTb"/>
+      <w:docGrid w:type="default" w:linePitch="360" w:charSpace="4096"/>
     </w:sectPr>
   </w:body>
 </w:document>
 </file>
 
 <file path=word/numbering.xml><?xml version="1.0" encoding="utf-8"?>
-<w:numbering xmlns:wpc="http://schemas.microsoft.com/office/word/2010/wordprocessingCanvas" xmlns:mc="http://schemas.openxmlformats.org/markup-compatibility/2006" xmlns:o="urn:schemas-microsoft-com:office:office" xmlns:r="http://schemas.openxmlformats.org/officeDocument/2006/relationships" xmlns:m="http://schemas.openxmlformats.org/officeDocument/2006/math" xmlns:v="urn:schemas-microsoft-com:vml" xmlns:wp14="http://schemas.microsoft.com/office/word/2010/wordprocessingDrawing" xmlns:wp="http://schemas.openxmlformats.org/drawingml/2006/wordprocessingDrawing" xmlns:w10="urn:schemas-microsoft-com:office:word" xmlns:w="http://schemas.openxmlformats.org/wordprocessingml/2006/main" xmlns:w14="http://schemas.microsoft.com/office/word/2010/wordml" xmlns:w15="http://schemas.microsoft.com/office/word/2012/wordml" xmlns:wpg="http://schemas.microsoft.com/office/word/2010/wordprocessingGroup" xmlns:wpi="http://schemas.microsoft.com/office/word/2010/wordprocessingInk" xmlns:wne="http://schemas.microsoft.com/office/word/2006/wordml" xmlns:wps="http://schemas.microsoft.com/office/word/2010/wordprocessingShape" mc:Ignorable="w14 w15 wp14">
-  <w:abstractNum w:abstractNumId="0" w15:restartNumberingAfterBreak="0">
-    <w:nsid w:val="1CC32DD0"/>
-    <w:multiLevelType w:val="hybridMultilevel"/>
-    <w:tmpl w:val="84C4EC9C"/>
-    <w:lvl w:ilvl="0" w:tplc="04090001">
+<w:numbering xmlns:w="http://schemas.openxmlformats.org/wordprocessingml/2006/main" xmlns:o="urn:schemas-microsoft-com:office:office" xmlns:r="http://schemas.openxmlformats.org/officeDocument/2006/relationships" xmlns:v="urn:schemas-microsoft-com:vml">
+  <w:abstractNum w:abstractNumId="1">
+    <w:lvl w:ilvl="0">
       <w:start w:val="1"/>
       <w:numFmt w:val="bullet"/>
       <w:lvlText w:val=""/>
@@ -512,10 +626,10 @@
         <w:ind w:left="360" w:hanging="360"/>
       </w:pPr>
       <w:rPr>
-        <w:rFonts w:ascii="Symbol" w:hAnsi="Symbol" w:hint="default"/>
+        <w:rFonts w:ascii="Symbol" w:hAnsi="Symbol" w:cs="Symbol" w:hint="default"/>
       </w:rPr>
     </w:lvl>
-    <w:lvl w:ilvl="1" w:tplc="04090003">
+    <w:lvl w:ilvl="1">
       <w:start w:val="1"/>
       <w:numFmt w:val="bullet"/>
       <w:lvlText w:val="o"/>
@@ -525,9 +639,10 @@
       </w:pPr>
       <w:rPr>
         <w:rFonts w:ascii="Courier New" w:hAnsi="Courier New" w:cs="Courier New" w:hint="default"/>
+        <w:rFonts w:cs="Courier New"/>
       </w:rPr>
     </w:lvl>
-    <w:lvl w:ilvl="2" w:tplc="04090005">
+    <w:lvl w:ilvl="2">
       <w:start w:val="1"/>
       <w:numFmt w:val="bullet"/>
       <w:lvlText w:val=""/>
@@ -536,10 +651,10 @@
         <w:ind w:left="1800" w:hanging="360"/>
       </w:pPr>
       <w:rPr>
-        <w:rFonts w:ascii="Wingdings" w:hAnsi="Wingdings" w:hint="default"/>
+        <w:rFonts w:ascii="Wingdings" w:hAnsi="Wingdings" w:cs="Wingdings" w:hint="default"/>
       </w:rPr>
     </w:lvl>
-    <w:lvl w:ilvl="3" w:tplc="04090001" w:tentative="1">
+    <w:lvl w:ilvl="3">
       <w:start w:val="1"/>
       <w:numFmt w:val="bullet"/>
       <w:lvlText w:val=""/>
@@ -548,10 +663,10 @@
         <w:ind w:left="2520" w:hanging="360"/>
       </w:pPr>
       <w:rPr>
-        <w:rFonts w:ascii="Symbol" w:hAnsi="Symbol" w:hint="default"/>
+        <w:rFonts w:ascii="Symbol" w:hAnsi="Symbol" w:cs="Symbol" w:hint="default"/>
       </w:rPr>
     </w:lvl>
-    <w:lvl w:ilvl="4" w:tplc="04090003" w:tentative="1">
+    <w:lvl w:ilvl="4">
       <w:start w:val="1"/>
       <w:numFmt w:val="bullet"/>
       <w:lvlText w:val="o"/>
@@ -561,9 +676,10 @@
       </w:pPr>
       <w:rPr>
         <w:rFonts w:ascii="Courier New" w:hAnsi="Courier New" w:cs="Courier New" w:hint="default"/>
+        <w:rFonts w:cs="Courier New"/>
       </w:rPr>
     </w:lvl>
-    <w:lvl w:ilvl="5" w:tplc="04090005" w:tentative="1">
+    <w:lvl w:ilvl="5">
       <w:start w:val="1"/>
       <w:numFmt w:val="bullet"/>
       <w:lvlText w:val=""/>
@@ -572,10 +688,10 @@
         <w:ind w:left="3960" w:hanging="360"/>
       </w:pPr>
       <w:rPr>
-        <w:rFonts w:ascii="Wingdings" w:hAnsi="Wingdings" w:hint="default"/>
+        <w:rFonts w:ascii="Wingdings" w:hAnsi="Wingdings" w:cs="Wingdings" w:hint="default"/>
       </w:rPr>
     </w:lvl>
-    <w:lvl w:ilvl="6" w:tplc="04090001" w:tentative="1">
+    <w:lvl w:ilvl="6">
       <w:start w:val="1"/>
       <w:numFmt w:val="bullet"/>
       <w:lvlText w:val=""/>
@@ -584,10 +700,10 @@
         <w:ind w:left="4680" w:hanging="360"/>
       </w:pPr>
       <w:rPr>
-        <w:rFonts w:ascii="Symbol" w:hAnsi="Symbol" w:hint="default"/>
+        <w:rFonts w:ascii="Symbol" w:hAnsi="Symbol" w:cs="Symbol" w:hint="default"/>
       </w:rPr>
     </w:lvl>
-    <w:lvl w:ilvl="7" w:tplc="04090003" w:tentative="1">
+    <w:lvl w:ilvl="7">
       <w:start w:val="1"/>
       <w:numFmt w:val="bullet"/>
       <w:lvlText w:val="o"/>
@@ -597,9 +713,10 @@
       </w:pPr>
       <w:rPr>
         <w:rFonts w:ascii="Courier New" w:hAnsi="Courier New" w:cs="Courier New" w:hint="default"/>
+        <w:rFonts w:cs="Courier New"/>
       </w:rPr>
     </w:lvl>
-    <w:lvl w:ilvl="8" w:tplc="04090005" w:tentative="1">
+    <w:lvl w:ilvl="8">
       <w:start w:val="1"/>
       <w:numFmt w:val="bullet"/>
       <w:lvlText w:val=""/>
@@ -608,276 +725,137 @@
         <w:ind w:left="6120" w:hanging="360"/>
       </w:pPr>
       <w:rPr>
-        <w:rFonts w:ascii="Wingdings" w:hAnsi="Wingdings" w:hint="default"/>
+        <w:rFonts w:ascii="Wingdings" w:hAnsi="Wingdings" w:cs="Wingdings" w:hint="default"/>
       </w:rPr>
     </w:lvl>
   </w:abstractNum>
-  <w:abstractNum w:abstractNumId="1" w15:restartNumberingAfterBreak="0">
-    <w:nsid w:val="3DDF4801"/>
-    <w:multiLevelType w:val="hybridMultilevel"/>
-    <w:tmpl w:val="440A96B0"/>
-    <w:lvl w:ilvl="0" w:tplc="04090001">
-      <w:start w:val="1"/>
-      <w:numFmt w:val="bullet"/>
-      <w:lvlText w:val=""/>
-      <w:lvlJc w:val="left"/>
-      <w:pPr>
-        <w:ind w:left="720" w:hanging="360"/>
-      </w:pPr>
-      <w:rPr>
-        <w:rFonts w:ascii="Symbol" w:hAnsi="Symbol" w:hint="default"/>
-      </w:rPr>
-    </w:lvl>
-    <w:lvl w:ilvl="1" w:tplc="04090003" w:tentative="1">
-      <w:start w:val="1"/>
-      <w:numFmt w:val="bullet"/>
-      <w:lvlText w:val="o"/>
-      <w:lvlJc w:val="left"/>
-      <w:pPr>
-        <w:ind w:left="1440" w:hanging="360"/>
-      </w:pPr>
-      <w:rPr>
-        <w:rFonts w:ascii="Courier New" w:hAnsi="Courier New" w:cs="Courier New" w:hint="default"/>
-      </w:rPr>
-    </w:lvl>
-    <w:lvl w:ilvl="2" w:tplc="04090005" w:tentative="1">
-      <w:start w:val="1"/>
-      <w:numFmt w:val="bullet"/>
-      <w:lvlText w:val=""/>
-      <w:lvlJc w:val="left"/>
-      <w:pPr>
-        <w:ind w:left="2160" w:hanging="360"/>
-      </w:pPr>
-      <w:rPr>
-        <w:rFonts w:ascii="Wingdings" w:hAnsi="Wingdings" w:hint="default"/>
-      </w:rPr>
-    </w:lvl>
-    <w:lvl w:ilvl="3" w:tplc="04090001" w:tentative="1">
-      <w:start w:val="1"/>
-      <w:numFmt w:val="bullet"/>
-      <w:lvlText w:val=""/>
-      <w:lvlJc w:val="left"/>
-      <w:pPr>
-        <w:ind w:left="2880" w:hanging="360"/>
-      </w:pPr>
-      <w:rPr>
-        <w:rFonts w:ascii="Symbol" w:hAnsi="Symbol" w:hint="default"/>
-      </w:rPr>
-    </w:lvl>
-    <w:lvl w:ilvl="4" w:tplc="04090003" w:tentative="1">
-      <w:start w:val="1"/>
-      <w:numFmt w:val="bullet"/>
-      <w:lvlText w:val="o"/>
-      <w:lvlJc w:val="left"/>
-      <w:pPr>
-        <w:ind w:left="3600" w:hanging="360"/>
-      </w:pPr>
-      <w:rPr>
-        <w:rFonts w:ascii="Courier New" w:hAnsi="Courier New" w:cs="Courier New" w:hint="default"/>
-      </w:rPr>
-    </w:lvl>
-    <w:lvl w:ilvl="5" w:tplc="04090005" w:tentative="1">
-      <w:start w:val="1"/>
-      <w:numFmt w:val="bullet"/>
-      <w:lvlText w:val=""/>
-      <w:lvlJc w:val="left"/>
-      <w:pPr>
-        <w:ind w:left="4320" w:hanging="360"/>
-      </w:pPr>
-      <w:rPr>
-        <w:rFonts w:ascii="Wingdings" w:hAnsi="Wingdings" w:hint="default"/>
-      </w:rPr>
-    </w:lvl>
-    <w:lvl w:ilvl="6" w:tplc="04090001" w:tentative="1">
-      <w:start w:val="1"/>
-      <w:numFmt w:val="bullet"/>
-      <w:lvlText w:val=""/>
-      <w:lvlJc w:val="left"/>
-      <w:pPr>
-        <w:ind w:left="5040" w:hanging="360"/>
-      </w:pPr>
-      <w:rPr>
-        <w:rFonts w:ascii="Symbol" w:hAnsi="Symbol" w:hint="default"/>
-      </w:rPr>
-    </w:lvl>
-    <w:lvl w:ilvl="7" w:tplc="04090003" w:tentative="1">
-      <w:start w:val="1"/>
-      <w:numFmt w:val="bullet"/>
-      <w:lvlText w:val="o"/>
-      <w:lvlJc w:val="left"/>
-      <w:pPr>
-        <w:ind w:left="5760" w:hanging="360"/>
-      </w:pPr>
-      <w:rPr>
-        <w:rFonts w:ascii="Courier New" w:hAnsi="Courier New" w:cs="Courier New" w:hint="default"/>
-      </w:rPr>
-    </w:lvl>
-    <w:lvl w:ilvl="8" w:tplc="04090005" w:tentative="1">
-      <w:start w:val="1"/>
-      <w:numFmt w:val="bullet"/>
-      <w:lvlText w:val=""/>
-      <w:lvlJc w:val="left"/>
-      <w:pPr>
-        <w:ind w:left="6480" w:hanging="360"/>
-      </w:pPr>
-      <w:rPr>
-        <w:rFonts w:ascii="Wingdings" w:hAnsi="Wingdings" w:hint="default"/>
-      </w:rPr>
-    </w:lvl>
-  </w:abstractNum>
-  <w:abstractNum w:abstractNumId="2" w15:restartNumberingAfterBreak="0">
-    <w:nsid w:val="6C693CC4"/>
-    <w:multiLevelType w:val="hybridMultilevel"/>
-    <w:tmpl w:val="B984B438"/>
-    <w:lvl w:ilvl="0" w:tplc="04090001">
-      <w:start w:val="1"/>
-      <w:numFmt w:val="bullet"/>
-      <w:lvlText w:val=""/>
-      <w:lvlJc w:val="left"/>
-      <w:pPr>
-        <w:ind w:left="720" w:hanging="360"/>
-      </w:pPr>
-      <w:rPr>
-        <w:rFonts w:ascii="Symbol" w:hAnsi="Symbol" w:hint="default"/>
-      </w:rPr>
-    </w:lvl>
-    <w:lvl w:ilvl="1" w:tplc="04090003" w:tentative="1">
-      <w:start w:val="1"/>
-      <w:numFmt w:val="bullet"/>
-      <w:lvlText w:val="o"/>
-      <w:lvlJc w:val="left"/>
-      <w:pPr>
-        <w:ind w:left="1440" w:hanging="360"/>
-      </w:pPr>
-      <w:rPr>
-        <w:rFonts w:ascii="Courier New" w:hAnsi="Courier New" w:cs="Courier New" w:hint="default"/>
-      </w:rPr>
-    </w:lvl>
-    <w:lvl w:ilvl="2" w:tplc="04090005" w:tentative="1">
-      <w:start w:val="1"/>
-      <w:numFmt w:val="bullet"/>
-      <w:lvlText w:val=""/>
-      <w:lvlJc w:val="left"/>
-      <w:pPr>
-        <w:ind w:left="2160" w:hanging="360"/>
-      </w:pPr>
-      <w:rPr>
-        <w:rFonts w:ascii="Wingdings" w:hAnsi="Wingdings" w:hint="default"/>
-      </w:rPr>
-    </w:lvl>
-    <w:lvl w:ilvl="3" w:tplc="04090001" w:tentative="1">
-      <w:start w:val="1"/>
-      <w:numFmt w:val="bullet"/>
-      <w:lvlText w:val=""/>
-      <w:lvlJc w:val="left"/>
-      <w:pPr>
-        <w:ind w:left="2880" w:hanging="360"/>
-      </w:pPr>
-      <w:rPr>
-        <w:rFonts w:ascii="Symbol" w:hAnsi="Symbol" w:hint="default"/>
-      </w:rPr>
-    </w:lvl>
-    <w:lvl w:ilvl="4" w:tplc="04090003" w:tentative="1">
-      <w:start w:val="1"/>
-      <w:numFmt w:val="bullet"/>
-      <w:lvlText w:val="o"/>
-      <w:lvlJc w:val="left"/>
-      <w:pPr>
-        <w:ind w:left="3600" w:hanging="360"/>
-      </w:pPr>
-      <w:rPr>
-        <w:rFonts w:ascii="Courier New" w:hAnsi="Courier New" w:cs="Courier New" w:hint="default"/>
-      </w:rPr>
-    </w:lvl>
-    <w:lvl w:ilvl="5" w:tplc="04090005" w:tentative="1">
-      <w:start w:val="1"/>
-      <w:numFmt w:val="bullet"/>
-      <w:lvlText w:val=""/>
-      <w:lvlJc w:val="left"/>
-      <w:pPr>
-        <w:ind w:left="4320" w:hanging="360"/>
-      </w:pPr>
-      <w:rPr>
-        <w:rFonts w:ascii="Wingdings" w:hAnsi="Wingdings" w:hint="default"/>
-      </w:rPr>
-    </w:lvl>
-    <w:lvl w:ilvl="6" w:tplc="04090001" w:tentative="1">
-      <w:start w:val="1"/>
-      <w:numFmt w:val="bullet"/>
-      <w:lvlText w:val=""/>
-      <w:lvlJc w:val="left"/>
-      <w:pPr>
-        <w:ind w:left="5040" w:hanging="360"/>
-      </w:pPr>
-      <w:rPr>
-        <w:rFonts w:ascii="Symbol" w:hAnsi="Symbol" w:hint="default"/>
-      </w:rPr>
-    </w:lvl>
-    <w:lvl w:ilvl="7" w:tplc="04090003" w:tentative="1">
-      <w:start w:val="1"/>
-      <w:numFmt w:val="bullet"/>
-      <w:lvlText w:val="o"/>
-      <w:lvlJc w:val="left"/>
-      <w:pPr>
-        <w:ind w:left="5760" w:hanging="360"/>
-      </w:pPr>
-      <w:rPr>
-        <w:rFonts w:ascii="Courier New" w:hAnsi="Courier New" w:cs="Courier New" w:hint="default"/>
-      </w:rPr>
-    </w:lvl>
-    <w:lvl w:ilvl="8" w:tplc="04090005" w:tentative="1">
-      <w:start w:val="1"/>
-      <w:numFmt w:val="bullet"/>
-      <w:lvlText w:val=""/>
-      <w:lvlJc w:val="left"/>
-      <w:pPr>
-        <w:ind w:left="6480" w:hanging="360"/>
-      </w:pPr>
-      <w:rPr>
-        <w:rFonts w:ascii="Wingdings" w:hAnsi="Wingdings" w:hint="default"/>
-      </w:rPr>
+  <w:abstractNum w:abstractNumId="2">
+    <w:lvl w:ilvl="0">
+      <w:start w:val="1"/>
+      <w:numFmt w:val="none"/>
+      <w:suff w:val="nothing"/>
+      <w:lvlText w:val=""/>
+      <w:lvlJc w:val="left"/>
+      <w:pPr>
+        <w:ind w:left="0" w:hanging="0"/>
+      </w:pPr>
+    </w:lvl>
+    <w:lvl w:ilvl="1">
+      <w:start w:val="1"/>
+      <w:numFmt w:val="none"/>
+      <w:suff w:val="nothing"/>
+      <w:lvlText w:val=""/>
+      <w:lvlJc w:val="left"/>
+      <w:pPr>
+        <w:ind w:left="0" w:hanging="0"/>
+      </w:pPr>
+    </w:lvl>
+    <w:lvl w:ilvl="2">
+      <w:start w:val="1"/>
+      <w:numFmt w:val="none"/>
+      <w:suff w:val="nothing"/>
+      <w:lvlText w:val=""/>
+      <w:lvlJc w:val="left"/>
+      <w:pPr>
+        <w:ind w:left="0" w:hanging="0"/>
+      </w:pPr>
+    </w:lvl>
+    <w:lvl w:ilvl="3">
+      <w:start w:val="1"/>
+      <w:numFmt w:val="none"/>
+      <w:suff w:val="nothing"/>
+      <w:lvlText w:val=""/>
+      <w:lvlJc w:val="left"/>
+      <w:pPr>
+        <w:ind w:left="0" w:hanging="0"/>
+      </w:pPr>
+    </w:lvl>
+    <w:lvl w:ilvl="4">
+      <w:start w:val="1"/>
+      <w:numFmt w:val="none"/>
+      <w:suff w:val="nothing"/>
+      <w:lvlText w:val=""/>
+      <w:lvlJc w:val="left"/>
+      <w:pPr>
+        <w:ind w:left="0" w:hanging="0"/>
+      </w:pPr>
+    </w:lvl>
+    <w:lvl w:ilvl="5">
+      <w:start w:val="1"/>
+      <w:numFmt w:val="none"/>
+      <w:suff w:val="nothing"/>
+      <w:lvlText w:val=""/>
+      <w:lvlJc w:val="left"/>
+      <w:pPr>
+        <w:ind w:left="0" w:hanging="0"/>
+      </w:pPr>
+    </w:lvl>
+    <w:lvl w:ilvl="6">
+      <w:start w:val="1"/>
+      <w:numFmt w:val="none"/>
+      <w:suff w:val="nothing"/>
+      <w:lvlText w:val=""/>
+      <w:lvlJc w:val="left"/>
+      <w:pPr>
+        <w:ind w:left="0" w:hanging="0"/>
+      </w:pPr>
+    </w:lvl>
+    <w:lvl w:ilvl="7">
+      <w:start w:val="1"/>
+      <w:numFmt w:val="none"/>
+      <w:suff w:val="nothing"/>
+      <w:lvlText w:val=""/>
+      <w:lvlJc w:val="left"/>
+      <w:pPr>
+        <w:ind w:left="0" w:hanging="0"/>
+      </w:pPr>
+    </w:lvl>
+    <w:lvl w:ilvl="8">
+      <w:start w:val="1"/>
+      <w:numFmt w:val="none"/>
+      <w:suff w:val="nothing"/>
+      <w:lvlText w:val=""/>
+      <w:lvlJc w:val="left"/>
+      <w:pPr>
+        <w:ind w:left="0" w:hanging="0"/>
+      </w:pPr>
     </w:lvl>
   </w:abstractNum>
   <w:num w:numId="1">
-    <w:abstractNumId w:val="2"/>
+    <w:abstractNumId w:val="1"/>
   </w:num>
   <w:num w:numId="2">
-    <w:abstractNumId w:val="1"/>
-  </w:num>
-  <w:num w:numId="3">
-    <w:abstractNumId w:val="0"/>
+    <w:abstractNumId w:val="2"/>
   </w:num>
 </w:numbering>
 </file>
 
 <file path=word/styles.xml><?xml version="1.0" encoding="utf-8"?>
-<w:styles xmlns:mc="http://schemas.openxmlformats.org/markup-compatibility/2006" xmlns:r="http://schemas.openxmlformats.org/officeDocument/2006/relationships" xmlns:w="http://schemas.openxmlformats.org/wordprocessingml/2006/main" xmlns:w14="http://schemas.microsoft.com/office/word/2010/wordml" xmlns:w15="http://schemas.microsoft.com/office/word/2012/wordml" mc:Ignorable="w14 w15">
+<w:styles xmlns:w="http://schemas.openxmlformats.org/wordprocessingml/2006/main" xmlns:w14="http://schemas.microsoft.com/office/word/2010/wordml" xmlns:mc="http://schemas.openxmlformats.org/markup-compatibility/2006" mc:Ignorable="w14">
   <w:docDefaults>
     <w:rPrDefault>
       <w:rPr>
-        <w:rFonts w:asciiTheme="minorHAnsi" w:eastAsiaTheme="minorHAnsi" w:hAnsiTheme="minorHAnsi" w:cstheme="minorBidi"/>
+        <w:rFonts w:ascii="Calibri" w:hAnsi="Calibri" w:eastAsia="Calibri" w:cs="" w:asciiTheme="minorHAnsi" w:cstheme="minorBidi" w:eastAsiaTheme="minorHAnsi" w:hAnsiTheme="minorHAnsi"/>
         <w:sz w:val="22"/>
         <w:szCs w:val="22"/>
         <w:lang w:val="en-US" w:eastAsia="en-US" w:bidi="ar-SA"/>
       </w:rPr>
     </w:rPrDefault>
     <w:pPrDefault>
-      <w:pPr>
-        <w:spacing w:after="160" w:line="259" w:lineRule="auto"/>
-      </w:pPr>
+      <w:pPr/>
     </w:pPrDefault>
   </w:docDefaults>
   <w:latentStyles w:defLockedState="0" w:defUIPriority="99" w:defSemiHidden="0" w:defUnhideWhenUsed="0" w:defQFormat="0" w:count="371">
     <w:lsdException w:name="Normal" w:uiPriority="0" w:qFormat="1"/>
     <w:lsdException w:name="heading 1" w:uiPriority="9" w:qFormat="1"/>
-    <w:lsdException w:name="heading 2" w:semiHidden="1" w:uiPriority="9" w:unhideWhenUsed="1" w:qFormat="1"/>
-    <w:lsdException w:name="heading 3" w:semiHidden="1" w:uiPriority="9" w:unhideWhenUsed="1" w:qFormat="1"/>
-    <w:lsdException w:name="heading 4" w:semiHidden="1" w:uiPriority="9" w:unhideWhenUsed="1" w:qFormat="1"/>
-    <w:lsdException w:name="heading 5" w:semiHidden="1" w:uiPriority="9" w:unhideWhenUsed="1" w:qFormat="1"/>
-    <w:lsdException w:name="heading 6" w:semiHidden="1" w:uiPriority="9" w:unhideWhenUsed="1" w:qFormat="1"/>
-    <w:lsdException w:name="heading 7" w:semiHidden="1" w:uiPriority="9" w:unhideWhenUsed="1" w:qFormat="1"/>
-    <w:lsdException w:name="heading 8" w:semiHidden="1" w:uiPriority="9" w:unhideWhenUsed="1" w:qFormat="1"/>
-    <w:lsdException w:name="heading 9" w:semiHidden="1" w:uiPriority="9" w:unhideWhenUsed="1" w:qFormat="1"/>
+    <w:lsdException w:name="heading 2" w:uiPriority="9" w:semiHidden="1" w:unhideWhenUsed="1" w:qFormat="1"/>
+    <w:lsdException w:name="heading 3" w:uiPriority="9" w:semiHidden="1" w:unhideWhenUsed="1" w:qFormat="1"/>
+    <w:lsdException w:name="heading 4" w:uiPriority="9" w:semiHidden="1" w:unhideWhenUsed="1" w:qFormat="1"/>
+    <w:lsdException w:name="heading 5" w:uiPriority="9" w:semiHidden="1" w:unhideWhenUsed="1" w:qFormat="1"/>
+    <w:lsdException w:name="heading 6" w:uiPriority="9" w:semiHidden="1" w:unhideWhenUsed="1" w:qFormat="1"/>
+    <w:lsdException w:name="heading 7" w:uiPriority="9" w:semiHidden="1" w:unhideWhenUsed="1" w:qFormat="1"/>
+    <w:lsdException w:name="heading 8" w:uiPriority="9" w:semiHidden="1" w:unhideWhenUsed="1" w:qFormat="1"/>
+    <w:lsdException w:name="heading 9" w:uiPriority="9" w:semiHidden="1" w:unhideWhenUsed="1" w:qFormat="1"/>
     <w:lsdException w:name="index 1" w:semiHidden="1" w:unhideWhenUsed="1"/>
     <w:lsdException w:name="index 2" w:semiHidden="1" w:unhideWhenUsed="1"/>
     <w:lsdException w:name="index 3" w:semiHidden="1" w:unhideWhenUsed="1"/>
@@ -887,22 +865,22 @@
     <w:lsdException w:name="index 7" w:semiHidden="1" w:unhideWhenUsed="1"/>
     <w:lsdException w:name="index 8" w:semiHidden="1" w:unhideWhenUsed="1"/>
     <w:lsdException w:name="index 9" w:semiHidden="1" w:unhideWhenUsed="1"/>
-    <w:lsdException w:name="toc 1" w:semiHidden="1" w:uiPriority="39" w:unhideWhenUsed="1"/>
-    <w:lsdException w:name="toc 2" w:semiHidden="1" w:uiPriority="39" w:unhideWhenUsed="1"/>
-    <w:lsdException w:name="toc 3" w:semiHidden="1" w:uiPriority="39" w:unhideWhenUsed="1"/>
-    <w:lsdException w:name="toc 4" w:semiHidden="1" w:uiPriority="39" w:unhideWhenUsed="1"/>
-    <w:lsdException w:name="toc 5" w:semiHidden="1" w:uiPriority="39" w:unhideWhenUsed="1"/>
-    <w:lsdException w:name="toc 6" w:semiHidden="1" w:uiPriority="39" w:unhideWhenUsed="1"/>
-    <w:lsdException w:name="toc 7" w:semiHidden="1" w:uiPriority="39" w:unhideWhenUsed="1"/>
-    <w:lsdException w:name="toc 8" w:semiHidden="1" w:uiPriority="39" w:unhideWhenUsed="1"/>
-    <w:lsdException w:name="toc 9" w:semiHidden="1" w:uiPriority="39" w:unhideWhenUsed="1"/>
+    <w:lsdException w:name="toc 1" w:uiPriority="39" w:semiHidden="1" w:unhideWhenUsed="1"/>
+    <w:lsdException w:name="toc 2" w:uiPriority="39" w:semiHidden="1" w:unhideWhenUsed="1"/>
+    <w:lsdException w:name="toc 3" w:uiPriority="39" w:semiHidden="1" w:unhideWhenUsed="1"/>
+    <w:lsdException w:name="toc 4" w:uiPriority="39" w:semiHidden="1" w:unhideWhenUsed="1"/>
+    <w:lsdException w:name="toc 5" w:uiPriority="39" w:semiHidden="1" w:unhideWhenUsed="1"/>
+    <w:lsdException w:name="toc 6" w:uiPriority="39" w:semiHidden="1" w:unhideWhenUsed="1"/>
+    <w:lsdException w:name="toc 7" w:uiPriority="39" w:semiHidden="1" w:unhideWhenUsed="1"/>
+    <w:lsdException w:name="toc 8" w:uiPriority="39" w:semiHidden="1" w:unhideWhenUsed="1"/>
+    <w:lsdException w:name="toc 9" w:uiPriority="39" w:semiHidden="1" w:unhideWhenUsed="1"/>
     <w:lsdException w:name="Normal Indent" w:semiHidden="1" w:unhideWhenUsed="1"/>
     <w:lsdException w:name="footnote text" w:semiHidden="1" w:unhideWhenUsed="1"/>
     <w:lsdException w:name="annotation text" w:semiHidden="1" w:unhideWhenUsed="1"/>
     <w:lsdException w:name="header" w:semiHidden="1" w:unhideWhenUsed="1"/>
     <w:lsdException w:name="footer" w:semiHidden="1" w:unhideWhenUsed="1"/>
     <w:lsdException w:name="index heading" w:semiHidden="1" w:unhideWhenUsed="1"/>
-    <w:lsdException w:name="caption" w:semiHidden="1" w:uiPriority="35" w:unhideWhenUsed="1" w:qFormat="1"/>
+    <w:lsdException w:name="caption" w:uiPriority="35" w:semiHidden="1" w:unhideWhenUsed="1" w:qFormat="1"/>
     <w:lsdException w:name="table of figures" w:semiHidden="1" w:unhideWhenUsed="1"/>
     <w:lsdException w:name="envelope address" w:semiHidden="1" w:unhideWhenUsed="1"/>
     <w:lsdException w:name="envelope return" w:semiHidden="1" w:unhideWhenUsed="1"/>
@@ -933,7 +911,7 @@
     <w:lsdException w:name="Title" w:uiPriority="10" w:qFormat="1"/>
     <w:lsdException w:name="Closing" w:semiHidden="1" w:unhideWhenUsed="1"/>
     <w:lsdException w:name="Signature" w:semiHidden="1" w:unhideWhenUsed="1"/>
-    <w:lsdException w:name="Default Paragraph Font" w:semiHidden="1" w:uiPriority="1" w:unhideWhenUsed="1"/>
+    <w:lsdException w:name="Default Paragraph Font" w:uiPriority="1" w:semiHidden="1" w:unhideWhenUsed="1"/>
     <w:lsdException w:name="Body Text" w:semiHidden="1" w:unhideWhenUsed="1"/>
     <w:lsdException w:name="Body Text Indent" w:semiHidden="1" w:unhideWhenUsed="1"/>
     <w:lsdException w:name="List Continue" w:semiHidden="1" w:unhideWhenUsed="1"/>
@@ -1133,8 +1111,8 @@
     <w:lsdException w:name="Subtle Reference" w:uiPriority="31" w:qFormat="1"/>
     <w:lsdException w:name="Intense Reference" w:uiPriority="32" w:qFormat="1"/>
     <w:lsdException w:name="Book Title" w:uiPriority="33" w:qFormat="1"/>
-    <w:lsdException w:name="Bibliography" w:semiHidden="1" w:uiPriority="37" w:unhideWhenUsed="1"/>
-    <w:lsdException w:name="TOC Heading" w:semiHidden="1" w:uiPriority="39" w:unhideWhenUsed="1" w:qFormat="1"/>
+    <w:lsdException w:name="Bibliography" w:uiPriority="37" w:semiHidden="1" w:unhideWhenUsed="1"/>
+    <w:lsdException w:name="TOC Heading" w:uiPriority="39" w:semiHidden="1" w:unhideWhenUsed="1" w:qFormat="1"/>
     <w:lsdException w:name="Plain Table 1" w:uiPriority="41"/>
     <w:lsdException w:name="Plain Table 2" w:uiPriority="42"/>
     <w:lsdException w:name="Plain Table 3" w:uiPriority="43"/>
@@ -1240,15 +1218,172 @@
     <w:lsdException w:name="List Table 6 Colorful Accent 6" w:uiPriority="51"/>
     <w:lsdException w:name="List Table 7 Colorful Accent 6" w:uiPriority="52"/>
   </w:latentStyles>
-  <w:style w:type="paragraph" w:default="1" w:styleId="Normal">
+  <w:style w:type="paragraph" w:styleId="Normal" w:default="1">
     <w:name w:val="Normal"/>
     <w:qFormat/>
-  </w:style>
-  <w:style w:type="character" w:default="1" w:styleId="DefaultParagraphFont">
+    <w:pPr>
+      <w:widowControl/>
+      <w:bidi w:val="0"/>
+      <w:spacing w:lineRule="auto" w:line="259" w:before="0" w:after="160"/>
+      <w:jc w:val="left"/>
+    </w:pPr>
+    <w:rPr>
+      <w:rFonts w:ascii="Calibri" w:hAnsi="Calibri" w:eastAsia="Calibri" w:cs="" w:asciiTheme="minorHAnsi" w:cstheme="minorBidi" w:eastAsiaTheme="minorHAnsi" w:hAnsiTheme="minorHAnsi"/>
+      <w:color w:val="auto"/>
+      <w:kern w:val="0"/>
+      <w:sz w:val="22"/>
+      <w:szCs w:val="22"/>
+      <w:lang w:val="en-US" w:eastAsia="en-US" w:bidi="ar-SA"/>
+    </w:rPr>
+  </w:style>
+  <w:style w:type="character" w:styleId="DefaultParagraphFont" w:default="1">
     <w:name w:val="Default Paragraph Font"/>
     <w:uiPriority w:val="1"/>
     <w:semiHidden/>
     <w:unhideWhenUsed/>
+    <w:qFormat/>
+    <w:rPr/>
+  </w:style>
+  <w:style w:type="character" w:styleId="ListLabel1">
+    <w:name w:val="ListLabel 1"/>
+    <w:qFormat/>
+    <w:rPr>
+      <w:rFonts w:cs="Courier New"/>
+    </w:rPr>
+  </w:style>
+  <w:style w:type="character" w:styleId="ListLabel2">
+    <w:name w:val="ListLabel 2"/>
+    <w:qFormat/>
+    <w:rPr>
+      <w:rFonts w:cs="Courier New"/>
+    </w:rPr>
+  </w:style>
+  <w:style w:type="character" w:styleId="ListLabel3">
+    <w:name w:val="ListLabel 3"/>
+    <w:qFormat/>
+    <w:rPr>
+      <w:rFonts w:cs="Courier New"/>
+    </w:rPr>
+  </w:style>
+  <w:style w:type="character" w:styleId="ListLabel4">
+    <w:name w:val="ListLabel 4"/>
+    <w:qFormat/>
+    <w:rPr>
+      <w:rFonts w:cs="Courier New"/>
+    </w:rPr>
+  </w:style>
+  <w:style w:type="character" w:styleId="ListLabel5">
+    <w:name w:val="ListLabel 5"/>
+    <w:qFormat/>
+    <w:rPr>
+      <w:rFonts w:cs="Courier New"/>
+    </w:rPr>
+  </w:style>
+  <w:style w:type="character" w:styleId="ListLabel6">
+    <w:name w:val="ListLabel 6"/>
+    <w:qFormat/>
+    <w:rPr>
+      <w:rFonts w:cs="Courier New"/>
+    </w:rPr>
+  </w:style>
+  <w:style w:type="character" w:styleId="ListLabel7">
+    <w:name w:val="ListLabel 7"/>
+    <w:qFormat/>
+    <w:rPr>
+      <w:rFonts w:cs="Courier New"/>
+    </w:rPr>
+  </w:style>
+  <w:style w:type="character" w:styleId="ListLabel8">
+    <w:name w:val="ListLabel 8"/>
+    <w:qFormat/>
+    <w:rPr>
+      <w:rFonts w:cs="Courier New"/>
+    </w:rPr>
+  </w:style>
+  <w:style w:type="character" w:styleId="ListLabel9">
+    <w:name w:val="ListLabel 9"/>
+    <w:qFormat/>
+    <w:rPr>
+      <w:rFonts w:cs="Courier New"/>
+    </w:rPr>
+  </w:style>
+  <w:style w:type="paragraph" w:styleId="Heading">
+    <w:name w:val="Heading"/>
+    <w:basedOn w:val="Normal"/>
+    <w:next w:val="TextBody"/>
+    <w:qFormat/>
+    <w:pPr>
+      <w:keepNext w:val="true"/>
+      <w:spacing w:before="240" w:after="120"/>
+    </w:pPr>
+    <w:rPr>
+      <w:rFonts w:ascii="Liberation Sans" w:hAnsi="Liberation Sans" w:eastAsia="AR PL SungtiL GB" w:cs="Lohit Devanagari"/>
+      <w:sz w:val="28"/>
+      <w:szCs w:val="28"/>
+    </w:rPr>
+  </w:style>
+  <w:style w:type="paragraph" w:styleId="TextBody">
+    <w:name w:val="Body Text"/>
+    <w:basedOn w:val="Normal"/>
+    <w:pPr>
+      <w:spacing w:lineRule="auto" w:line="276" w:before="0" w:after="140"/>
+    </w:pPr>
+    <w:rPr/>
+  </w:style>
+  <w:style w:type="paragraph" w:styleId="List">
+    <w:name w:val="List"/>
+    <w:basedOn w:val="TextBody"/>
+    <w:pPr/>
+    <w:rPr>
+      <w:rFonts w:cs="Lohit Devanagari"/>
+    </w:rPr>
+  </w:style>
+  <w:style w:type="paragraph" w:styleId="Caption">
+    <w:name w:val="Caption"/>
+    <w:basedOn w:val="Normal"/>
+    <w:qFormat/>
+    <w:pPr>
+      <w:suppressLineNumbers/>
+      <w:spacing w:before="120" w:after="120"/>
+    </w:pPr>
+    <w:rPr>
+      <w:rFonts w:cs="Lohit Devanagari"/>
+      <w:i/>
+      <w:iCs/>
+      <w:sz w:val="24"/>
+      <w:szCs w:val="24"/>
+    </w:rPr>
+  </w:style>
+  <w:style w:type="paragraph" w:styleId="Index">
+    <w:name w:val="Index"/>
+    <w:basedOn w:val="Normal"/>
+    <w:qFormat/>
+    <w:pPr>
+      <w:suppressLineNumbers/>
+    </w:pPr>
+    <w:rPr>
+      <w:rFonts w:cs="Lohit Devanagari"/>
+    </w:rPr>
+  </w:style>
+  <w:style w:type="paragraph" w:styleId="ListParagraph">
+    <w:name w:val="List Paragraph"/>
+    <w:basedOn w:val="Normal"/>
+    <w:uiPriority w:val="34"/>
+    <w:qFormat/>
+    <w:rsid w:val="00e34b30"/>
+    <w:pPr>
+      <w:spacing w:before="0" w:after="160"/>
+      <w:ind w:left="720" w:hanging="0"/>
+      <w:contextualSpacing/>
+    </w:pPr>
+    <w:rPr/>
+  </w:style>
+  <w:style w:type="numbering" w:styleId="NoList" w:default="1">
+    <w:name w:val="No List"/>
+    <w:uiPriority w:val="99"/>
+    <w:semiHidden/>
+    <w:unhideWhenUsed/>
+    <w:qFormat/>
   </w:style>
   <w:style w:type="table" w:default="1" w:styleId="TableNormal">
     <w:name w:val="Normal Table"/>
@@ -1264,23 +1399,6 @@
         <w:right w:w="108" w:type="dxa"/>
       </w:tblCellMar>
     </w:tblPr>
-  </w:style>
-  <w:style w:type="numbering" w:default="1" w:styleId="NoList">
-    <w:name w:val="No List"/>
-    <w:uiPriority w:val="99"/>
-    <w:semiHidden/>
-    <w:unhideWhenUsed/>
-  </w:style>
-  <w:style w:type="paragraph" w:styleId="ListParagraph">
-    <w:name w:val="List Paragraph"/>
-    <w:basedOn w:val="Normal"/>
-    <w:uiPriority w:val="34"/>
-    <w:qFormat/>
-    <w:rsid w:val="00E34B30"/>
-    <w:pPr>
-      <w:ind w:left="720"/>
-      <w:contextualSpacing/>
-    </w:pPr>
   </w:style>
 </w:styles>
 </file>

</xml_diff>